<commit_message>
Update moose in the mountains rule book.docx
</commit_message>
<xml_diff>
--- a/moose in the mountains rule book.docx
+++ b/moose in the mountains rule book.docx
@@ -20,51 +20,53 @@
         <w:pStyle w:val="Heading1"/>
       </w:pPr>
       <w:r>
-        <w:t xml:space="preserve">Object </w:t>
-      </w:r>
-      <w:r>
-        <w:t>of the G</w:t>
-      </w:r>
-      <w:r>
-        <w:t>ame</w:t>
-      </w:r>
-    </w:p>
-    <w:p>
+        <w:t>Object of the Game</w:t>
+      </w:r>
+    </w:p>
+    <w:p>
+      <w:pPr>
+        <w:rPr>
+          <w:u w:val="single"/>
+        </w:rPr>
+      </w:pPr>
       <w:r>
         <w:t>In each round the moose will move and then the players will move. After some rounds have passed a player will think that they are on the moose. At which point the actual position of moose will be revealed. If the player is on the moose then they win.</w:t>
       </w:r>
-    </w:p>
-    <w:p>
-      <w:pPr>
-        <w:pStyle w:val="Heading1"/>
-      </w:pPr>
-      <w:r>
-        <w:t>Component List</w:t>
-      </w:r>
-    </w:p>
-    <w:p>
-      <w:r>
-        <w:t>Board with a 9X9 grid</w:t>
-      </w:r>
-    </w:p>
-    <w:p>
-      <w:r>
-        <w:t>8 player pieces</w:t>
-      </w:r>
-    </w:p>
-    <w:p>
-      <w:r>
-        <w:t>1 moose piece</w:t>
-      </w:r>
-    </w:p>
-    <w:p>
-      <w:r>
-        <w:t>Scratch paper</w:t>
+      <w:r>
+        <w:t xml:space="preserve"> </w:t>
       </w:r>
       <w:bookmarkStart w:id="0" w:name="_GoBack"/>
       <w:bookmarkEnd w:id="0"/>
     </w:p>
     <w:p>
+      <w:pPr>
+        <w:pStyle w:val="Heading1"/>
+      </w:pPr>
+      <w:r>
+        <w:t>Component List</w:t>
+      </w:r>
+    </w:p>
+    <w:p>
+      <w:r>
+        <w:t>Board with a 9X9 grid</w:t>
+      </w:r>
+    </w:p>
+    <w:p>
+      <w:r>
+        <w:t>8 player pieces</w:t>
+      </w:r>
+    </w:p>
+    <w:p>
+      <w:r>
+        <w:t>1 moose piece</w:t>
+      </w:r>
+    </w:p>
+    <w:p>
+      <w:r>
+        <w:t>Scratch paper</w:t>
+      </w:r>
+    </w:p>
+    <w:p>
       <w:r>
         <w:t>8 tents</w:t>
       </w:r>
@@ -269,10 +271,7 @@
         <w:t xml:space="preserve"> </w:t>
       </w:r>
       <w:r>
-        <w:t>player that is acting as</w:t>
-      </w:r>
-      <w:r>
-        <w:t xml:space="preserve"> tower</w:t>
+        <w:t>player that is acting as tower</w:t>
       </w:r>
       <w:r>
         <w:t xml:space="preserve"> will then take their turn by doing the fol</w:t>
@@ -429,15 +428,7 @@
           <w:sz w:val="18"/>
           <w:szCs w:val="18"/>
         </w:rPr>
-        <w:t>s</w:t>
-      </w:r>
-      <w:r>
-        <w:rPr>
-          <w:i/>
-          <w:sz w:val="18"/>
-          <w:szCs w:val="18"/>
-        </w:rPr>
-        <w:t xml:space="preserve"> by passing their color card to the person asking so they can look without anyone else knowing the answer.</w:t>
+        <w:t>s by passing their color card to the person asking so they can look without anyone else knowing the answer.</w:t>
       </w:r>
     </w:p>
     <w:p>
@@ -759,10 +750,7 @@
         <w:t>every one has taken a turn</w:t>
       </w:r>
       <w:r>
-        <w:t xml:space="preserve"> the player </w:t>
-      </w:r>
-      <w:r>
-        <w:t>who placed down the first movement card</w:t>
+        <w:t xml:space="preserve"> the player who placed down the first movement card</w:t>
       </w:r>
       <w:r>
         <w:t xml:space="preserve"> gets to ask a distance question to the tower. They cannot ask at this time the distance from their own piece.</w:t>

</xml_diff>